<commit_message>
Architecture tools is add to the project. Plan of work is updated. Visual studio project explained in Documentation.
</commit_message>
<xml_diff>
--- a/Assets/Documentration/Plan of work.docx
+++ b/Assets/Documentration/Plan of work.docx
@@ -18,6 +18,21 @@
           <w:numId w:val="1"/>
         </w:numPr>
       </w:pPr>
+      <w:r>
+        <w:t xml:space="preserve">Create UML Diagram project </w:t>
+      </w:r>
+    </w:p>
+    <w:p>
+      <w:pPr>
+        <w:pStyle w:val="ListParagraph"/>
+        <w:numPr>
+          <w:ilvl w:val="0"/>
+          <w:numId w:val="1"/>
+        </w:numPr>
+      </w:pPr>
+      <w:r>
+        <w:t>Made creational patterns redesign</w:t>
+      </w:r>
     </w:p>
     <w:p>
       <w:pPr>
@@ -134,6 +149,50 @@
       <w:r>
         <w:t>Finger movement visualization</w:t>
       </w:r>
+      <w:r>
+        <w:tab/>
+      </w:r>
+    </w:p>
+    <w:p>
+      <w:pPr>
+        <w:pStyle w:val="ListParagraph"/>
+        <w:numPr>
+          <w:ilvl w:val="1"/>
+          <w:numId w:val="3"/>
+        </w:numPr>
+      </w:pPr>
+      <w:r>
+        <w:t>Create Task color for material</w:t>
+      </w:r>
+    </w:p>
+    <w:p>
+      <w:pPr>
+        <w:pStyle w:val="ListParagraph"/>
+        <w:numPr>
+          <w:ilvl w:val="1"/>
+          <w:numId w:val="3"/>
+        </w:numPr>
+      </w:pPr>
+      <w:r>
+        <w:t>Create material alpha animation</w:t>
+      </w:r>
+    </w:p>
+    <w:p>
+      <w:pPr>
+        <w:pStyle w:val="ListParagraph"/>
+        <w:numPr>
+          <w:ilvl w:val="1"/>
+          <w:numId w:val="3"/>
+        </w:numPr>
+      </w:pPr>
+      <w:r>
+        <w:t>Create Final animation to movement</w:t>
+      </w:r>
+      <w:bookmarkStart w:id="0" w:name="_GoBack"/>
+      <w:bookmarkEnd w:id="0"/>
+      <w:r>
+        <w:t xml:space="preserve">  </w:t>
+      </w:r>
     </w:p>
     <w:p>
       <w:pPr>
@@ -146,8 +205,6 @@
       <w:r>
         <w:t xml:space="preserve">Task switching </w:t>
       </w:r>
-      <w:bookmarkStart w:id="0" w:name="_GoBack"/>
-      <w:bookmarkEnd w:id="0"/>
     </w:p>
     <w:p>
       <w:pPr>
@@ -562,6 +619,7 @@
     <w:lsdException w:name="HTML Sample" w:semiHidden="1" w:unhideWhenUsed="1"/>
     <w:lsdException w:name="HTML Typewriter" w:semiHidden="1" w:unhideWhenUsed="1"/>
     <w:lsdException w:name="HTML Variable" w:semiHidden="1" w:unhideWhenUsed="1"/>
+    <w:lsdException w:name="Normal Table" w:semiHidden="1" w:unhideWhenUsed="1"/>
     <w:lsdException w:name="annotation subject" w:semiHidden="1" w:unhideWhenUsed="1"/>
     <w:lsdException w:name="No List" w:semiHidden="1" w:unhideWhenUsed="1"/>
     <w:lsdException w:name="Outline List 1" w:semiHidden="1" w:unhideWhenUsed="1"/>
@@ -606,6 +664,7 @@
     <w:lsdException w:name="Table Professional" w:semiHidden="1" w:unhideWhenUsed="1"/>
     <w:lsdException w:name="Table Subtle 1" w:semiHidden="1" w:unhideWhenUsed="1"/>
     <w:lsdException w:name="Table Subtle 2" w:semiHidden="1" w:unhideWhenUsed="1"/>
+    <w:lsdException w:name="Table Web 1" w:semiHidden="1" w:unhideWhenUsed="1"/>
     <w:lsdException w:name="Table Web 2" w:semiHidden="1" w:unhideWhenUsed="1"/>
     <w:lsdException w:name="Table Web 3" w:semiHidden="1" w:unhideWhenUsed="1"/>
     <w:lsdException w:name="Balloon Text" w:semiHidden="1" w:unhideWhenUsed="1"/>

</xml_diff>

<commit_message>
Abstract factory implemented for new architecture . Documentration Updated. UML updated.
</commit_message>
<xml_diff>
--- a/Assets/Documentration/Plan of work.docx
+++ b/Assets/Documentration/Plan of work.docx
@@ -51,7 +51,34 @@
         </w:numPr>
       </w:pPr>
       <w:r>
-        <w:t>Refracture Architecture</w:t>
+        <w:t xml:space="preserve">Mesh generation circle </w:t>
+      </w:r>
+    </w:p>
+    <w:p>
+      <w:pPr>
+        <w:pStyle w:val="ListParagraph"/>
+        <w:numPr>
+          <w:ilvl w:val="0"/>
+          <w:numId w:val="3"/>
+        </w:numPr>
+      </w:pPr>
+      <w:r>
+        <w:t xml:space="preserve">Mesh generation Factory method implementation </w:t>
+      </w:r>
+    </w:p>
+    <w:p>
+      <w:pPr>
+        <w:pStyle w:val="ListParagraph"/>
+        <w:numPr>
+          <w:ilvl w:val="0"/>
+          <w:numId w:val="3"/>
+        </w:numPr>
+      </w:pPr>
+      <w:r>
+        <w:t>Finger movement visualization</w:t>
+      </w:r>
+      <w:r>
+        <w:tab/>
       </w:r>
     </w:p>
     <w:p>
@@ -63,7 +90,7 @@
         </w:numPr>
       </w:pPr>
       <w:r>
-        <w:t xml:space="preserve">UML layer diagram project </w:t>
+        <w:t>Create Task color for material</w:t>
       </w:r>
     </w:p>
     <w:p>
@@ -75,7 +102,7 @@
         </w:numPr>
       </w:pPr>
       <w:r>
-        <w:t>Creational Patterns for current</w:t>
+        <w:t>Create material alpha animation</w:t>
       </w:r>
     </w:p>
     <w:p>
@@ -87,55 +114,61 @@
         </w:numPr>
       </w:pPr>
       <w:r>
-        <w:t xml:space="preserve">Behavior patterns for current project </w:t>
-      </w:r>
-    </w:p>
-    <w:p>
-      <w:pPr>
-        <w:pStyle w:val="ListParagraph"/>
-        <w:numPr>
-          <w:ilvl w:val="1"/>
+        <w:t xml:space="preserve">Create Final animation to movement  </w:t>
+      </w:r>
+    </w:p>
+    <w:p>
+      <w:pPr>
+        <w:pStyle w:val="ListParagraph"/>
+        <w:numPr>
+          <w:ilvl w:val="0"/>
           <w:numId w:val="3"/>
         </w:numPr>
       </w:pPr>
       <w:r>
-        <w:t>Structural patterns for current project</w:t>
-      </w:r>
-    </w:p>
-    <w:p>
-      <w:pPr>
-        <w:pStyle w:val="ListParagraph"/>
-        <w:numPr>
-          <w:ilvl w:val="1"/>
+        <w:t xml:space="preserve">Create line around shape of finger movement </w:t>
+      </w:r>
+    </w:p>
+    <w:p>
+      <w:pPr>
+        <w:pStyle w:val="ListParagraph"/>
+        <w:numPr>
+          <w:ilvl w:val="0"/>
           <w:numId w:val="3"/>
         </w:numPr>
       </w:pPr>
       <w:r>
-        <w:t>Class diagrams for different parts of a project</w:t>
-      </w:r>
-    </w:p>
-    <w:p>
-      <w:pPr>
-        <w:pStyle w:val="ListParagraph"/>
-        <w:numPr>
-          <w:ilvl w:val="1"/>
+        <w:t xml:space="preserve">Task switching </w:t>
+      </w:r>
+    </w:p>
+    <w:p>
+      <w:pPr>
+        <w:pStyle w:val="ListParagraph"/>
+        <w:numPr>
+          <w:ilvl w:val="0"/>
           <w:numId w:val="3"/>
         </w:numPr>
       </w:pPr>
       <w:r>
-        <w:t xml:space="preserve">Implement new architecture </w:t>
-      </w:r>
-    </w:p>
-    <w:p>
-      <w:pPr>
-        <w:pStyle w:val="ListParagraph"/>
-        <w:numPr>
-          <w:ilvl w:val="1"/>
+        <w:t xml:space="preserve">Tracing each finger </w:t>
+      </w:r>
+    </w:p>
+    <w:p>
+      <w:pPr>
+        <w:pStyle w:val="ListParagraph"/>
+        <w:numPr>
+          <w:ilvl w:val="0"/>
           <w:numId w:val="3"/>
         </w:numPr>
       </w:pPr>
       <w:r>
-        <w:t xml:space="preserve">Simple UML Diagram for future </w:t>
+        <w:t>Refracture</w:t>
+      </w:r>
+      <w:r>
+        <w:t xml:space="preserve"> current</w:t>
+      </w:r>
+      <w:r>
+        <w:t xml:space="preserve"> Architecture</w:t>
       </w:r>
     </w:p>
     <w:p>
@@ -147,72 +180,167 @@
         </w:numPr>
       </w:pPr>
       <w:r>
-        <w:t>Finger movement visualization</w:t>
-      </w:r>
-      <w:r>
-        <w:tab/>
-      </w:r>
-    </w:p>
-    <w:p>
-      <w:pPr>
-        <w:pStyle w:val="ListParagraph"/>
-        <w:numPr>
-          <w:ilvl w:val="1"/>
-          <w:numId w:val="3"/>
-        </w:numPr>
-      </w:pPr>
-      <w:r>
-        <w:t>Create Task color for material</w:t>
-      </w:r>
-    </w:p>
-    <w:p>
-      <w:pPr>
-        <w:pStyle w:val="ListParagraph"/>
-        <w:numPr>
-          <w:ilvl w:val="1"/>
-          <w:numId w:val="3"/>
-        </w:numPr>
-      </w:pPr>
-      <w:r>
-        <w:t>Create material alpha animation</w:t>
-      </w:r>
-    </w:p>
-    <w:p>
-      <w:pPr>
-        <w:pStyle w:val="ListParagraph"/>
-        <w:numPr>
-          <w:ilvl w:val="1"/>
-          <w:numId w:val="3"/>
-        </w:numPr>
-      </w:pPr>
-      <w:r>
-        <w:t>Create Final animation to movement</w:t>
+        <w:t>Create Future architecture UML</w:t>
       </w:r>
       <w:bookmarkStart w:id="0" w:name="_GoBack"/>
       <w:bookmarkEnd w:id="0"/>
-      <w:r>
-        <w:t xml:space="preserve">  </w:t>
-      </w:r>
-    </w:p>
-    <w:p>
-      <w:pPr>
-        <w:pStyle w:val="ListParagraph"/>
-        <w:numPr>
-          <w:ilvl w:val="0"/>
-          <w:numId w:val="3"/>
-        </w:numPr>
-      </w:pPr>
-      <w:r>
-        <w:t xml:space="preserve">Task switching </w:t>
-      </w:r>
     </w:p>
     <w:p>
       <w:pPr>
         <w:pStyle w:val="Heading1"/>
       </w:pPr>
       <w:r>
+        <w:t xml:space="preserve">Architecture Tasks </w:t>
+      </w:r>
+    </w:p>
+    <w:p>
+      <w:pPr>
+        <w:pStyle w:val="ListParagraph"/>
+        <w:numPr>
+          <w:ilvl w:val="0"/>
+          <w:numId w:val="6"/>
+        </w:numPr>
+      </w:pPr>
+      <w:r>
+        <w:t>Creational Patterns for current</w:t>
+      </w:r>
+    </w:p>
+    <w:p>
+      <w:pPr>
+        <w:pStyle w:val="ListParagraph"/>
+        <w:numPr>
+          <w:ilvl w:val="0"/>
+          <w:numId w:val="6"/>
+        </w:numPr>
+      </w:pPr>
+      <w:r>
+        <w:t xml:space="preserve">Behavior patterns for current project </w:t>
+      </w:r>
+    </w:p>
+    <w:p>
+      <w:pPr>
+        <w:pStyle w:val="ListParagraph"/>
+        <w:numPr>
+          <w:ilvl w:val="0"/>
+          <w:numId w:val="6"/>
+        </w:numPr>
+      </w:pPr>
+      <w:r>
+        <w:t>Structural patterns for current project</w:t>
+      </w:r>
+    </w:p>
+    <w:p>
+      <w:pPr>
+        <w:pStyle w:val="ListParagraph"/>
+        <w:numPr>
+          <w:ilvl w:val="0"/>
+          <w:numId w:val="6"/>
+        </w:numPr>
+      </w:pPr>
+      <w:r>
+        <w:t>Class diagrams for different parts of a project</w:t>
+      </w:r>
+    </w:p>
+    <w:p>
+      <w:pPr>
+        <w:pStyle w:val="ListParagraph"/>
+        <w:numPr>
+          <w:ilvl w:val="0"/>
+          <w:numId w:val="6"/>
+        </w:numPr>
+      </w:pPr>
+      <w:r>
+        <w:t xml:space="preserve">Implement new architecture </w:t>
+      </w:r>
+    </w:p>
+    <w:p>
+      <w:pPr>
+        <w:pStyle w:val="ListParagraph"/>
+        <w:numPr>
+          <w:ilvl w:val="0"/>
+          <w:numId w:val="6"/>
+        </w:numPr>
+      </w:pPr>
+      <w:r>
+        <w:t xml:space="preserve">Simple UML Diagram for future </w:t>
+      </w:r>
+    </w:p>
+    <w:p>
+      <w:pPr>
+        <w:pStyle w:val="Heading1"/>
+      </w:pPr>
+      <w:r>
         <w:t>Done</w:t>
       </w:r>
+    </w:p>
+    <w:p>
+      <w:pPr>
+        <w:pStyle w:val="ListParagraph"/>
+        <w:numPr>
+          <w:ilvl w:val="0"/>
+          <w:numId w:val="5"/>
+        </w:numPr>
+      </w:pPr>
+      <w:r>
+        <w:t xml:space="preserve">UML layer diagram project </w:t>
+      </w:r>
+    </w:p>
+    <w:p>
+      <w:pPr>
+        <w:pStyle w:val="ListParagraph"/>
+        <w:numPr>
+          <w:ilvl w:val="0"/>
+          <w:numId w:val="5"/>
+        </w:numPr>
+      </w:pPr>
+      <w:r>
+        <w:t>Implement Abstract factory for Platform tools</w:t>
+      </w:r>
+    </w:p>
+    <w:p>
+      <w:pPr>
+        <w:pStyle w:val="ListParagraph"/>
+        <w:numPr>
+          <w:ilvl w:val="0"/>
+          <w:numId w:val="5"/>
+        </w:numPr>
+      </w:pPr>
+      <w:r>
+        <w:t xml:space="preserve">Implement Singleton for Platform tools </w:t>
+      </w:r>
+    </w:p>
+    <w:p>
+      <w:pPr>
+        <w:pStyle w:val="ListParagraph"/>
+        <w:numPr>
+          <w:ilvl w:val="0"/>
+          <w:numId w:val="5"/>
+        </w:numPr>
+      </w:pPr>
+      <w:r>
+        <w:t xml:space="preserve">Improve input data behavior </w:t>
+      </w:r>
+    </w:p>
+    <w:p>
+      <w:pPr>
+        <w:pStyle w:val="ListParagraph"/>
+        <w:numPr>
+          <w:ilvl w:val="0"/>
+          <w:numId w:val="5"/>
+        </w:numPr>
+      </w:pPr>
+      <w:r>
+        <w:t xml:space="preserve">Indexing for input fingers </w:t>
+      </w:r>
+    </w:p>
+    <w:p>
+      <w:pPr>
+        <w:pStyle w:val="ListParagraph"/>
+        <w:numPr>
+          <w:ilvl w:val="0"/>
+          <w:numId w:val="5"/>
+        </w:numPr>
+      </w:pPr>
     </w:p>
     <w:sectPr>
       <w:pgSz w:w="12240" w:h="15840"/>
@@ -313,6 +441,178 @@
     </w:lvl>
   </w:abstractNum>
   <w:abstractNum w:abstractNumId="1" w15:restartNumberingAfterBreak="0">
+    <w:nsid w:val="2BA92C6C"/>
+    <w:multiLevelType w:val="hybridMultilevel"/>
+    <w:tmpl w:val="E6560F74"/>
+    <w:lvl w:ilvl="0" w:tplc="0409000F">
+      <w:start w:val="1"/>
+      <w:numFmt w:val="decimal"/>
+      <w:lvlText w:val="%1."/>
+      <w:lvlJc w:val="left"/>
+      <w:pPr>
+        <w:ind w:left="720" w:hanging="360"/>
+      </w:pPr>
+    </w:lvl>
+    <w:lvl w:ilvl="1" w:tplc="04090019">
+      <w:start w:val="1"/>
+      <w:numFmt w:val="lowerLetter"/>
+      <w:lvlText w:val="%2."/>
+      <w:lvlJc w:val="left"/>
+      <w:pPr>
+        <w:ind w:left="1440" w:hanging="360"/>
+      </w:pPr>
+    </w:lvl>
+    <w:lvl w:ilvl="2" w:tplc="0409001B" w:tentative="1">
+      <w:start w:val="1"/>
+      <w:numFmt w:val="lowerRoman"/>
+      <w:lvlText w:val="%3."/>
+      <w:lvlJc w:val="right"/>
+      <w:pPr>
+        <w:ind w:left="2160" w:hanging="180"/>
+      </w:pPr>
+    </w:lvl>
+    <w:lvl w:ilvl="3" w:tplc="0409000F" w:tentative="1">
+      <w:start w:val="1"/>
+      <w:numFmt w:val="decimal"/>
+      <w:lvlText w:val="%4."/>
+      <w:lvlJc w:val="left"/>
+      <w:pPr>
+        <w:ind w:left="2880" w:hanging="360"/>
+      </w:pPr>
+    </w:lvl>
+    <w:lvl w:ilvl="4" w:tplc="04090019" w:tentative="1">
+      <w:start w:val="1"/>
+      <w:numFmt w:val="lowerLetter"/>
+      <w:lvlText w:val="%5."/>
+      <w:lvlJc w:val="left"/>
+      <w:pPr>
+        <w:ind w:left="3600" w:hanging="360"/>
+      </w:pPr>
+    </w:lvl>
+    <w:lvl w:ilvl="5" w:tplc="0409001B" w:tentative="1">
+      <w:start w:val="1"/>
+      <w:numFmt w:val="lowerRoman"/>
+      <w:lvlText w:val="%6."/>
+      <w:lvlJc w:val="right"/>
+      <w:pPr>
+        <w:ind w:left="4320" w:hanging="180"/>
+      </w:pPr>
+    </w:lvl>
+    <w:lvl w:ilvl="6" w:tplc="0409000F" w:tentative="1">
+      <w:start w:val="1"/>
+      <w:numFmt w:val="decimal"/>
+      <w:lvlText w:val="%7."/>
+      <w:lvlJc w:val="left"/>
+      <w:pPr>
+        <w:ind w:left="5040" w:hanging="360"/>
+      </w:pPr>
+    </w:lvl>
+    <w:lvl w:ilvl="7" w:tplc="04090019" w:tentative="1">
+      <w:start w:val="1"/>
+      <w:numFmt w:val="lowerLetter"/>
+      <w:lvlText w:val="%8."/>
+      <w:lvlJc w:val="left"/>
+      <w:pPr>
+        <w:ind w:left="5760" w:hanging="360"/>
+      </w:pPr>
+    </w:lvl>
+    <w:lvl w:ilvl="8" w:tplc="0409001B" w:tentative="1">
+      <w:start w:val="1"/>
+      <w:numFmt w:val="lowerRoman"/>
+      <w:lvlText w:val="%9."/>
+      <w:lvlJc w:val="right"/>
+      <w:pPr>
+        <w:ind w:left="6480" w:hanging="180"/>
+      </w:pPr>
+    </w:lvl>
+  </w:abstractNum>
+  <w:abstractNum w:abstractNumId="2" w15:restartNumberingAfterBreak="0">
+    <w:nsid w:val="55420453"/>
+    <w:multiLevelType w:val="hybridMultilevel"/>
+    <w:tmpl w:val="15723142"/>
+    <w:lvl w:ilvl="0" w:tplc="0409000F">
+      <w:start w:val="1"/>
+      <w:numFmt w:val="decimal"/>
+      <w:lvlText w:val="%1."/>
+      <w:lvlJc w:val="left"/>
+      <w:pPr>
+        <w:ind w:left="720" w:hanging="360"/>
+      </w:pPr>
+    </w:lvl>
+    <w:lvl w:ilvl="1" w:tplc="04090019" w:tentative="1">
+      <w:start w:val="1"/>
+      <w:numFmt w:val="lowerLetter"/>
+      <w:lvlText w:val="%2."/>
+      <w:lvlJc w:val="left"/>
+      <w:pPr>
+        <w:ind w:left="1440" w:hanging="360"/>
+      </w:pPr>
+    </w:lvl>
+    <w:lvl w:ilvl="2" w:tplc="0409001B" w:tentative="1">
+      <w:start w:val="1"/>
+      <w:numFmt w:val="lowerRoman"/>
+      <w:lvlText w:val="%3."/>
+      <w:lvlJc w:val="right"/>
+      <w:pPr>
+        <w:ind w:left="2160" w:hanging="180"/>
+      </w:pPr>
+    </w:lvl>
+    <w:lvl w:ilvl="3" w:tplc="0409000F" w:tentative="1">
+      <w:start w:val="1"/>
+      <w:numFmt w:val="decimal"/>
+      <w:lvlText w:val="%4."/>
+      <w:lvlJc w:val="left"/>
+      <w:pPr>
+        <w:ind w:left="2880" w:hanging="360"/>
+      </w:pPr>
+    </w:lvl>
+    <w:lvl w:ilvl="4" w:tplc="04090019" w:tentative="1">
+      <w:start w:val="1"/>
+      <w:numFmt w:val="lowerLetter"/>
+      <w:lvlText w:val="%5."/>
+      <w:lvlJc w:val="left"/>
+      <w:pPr>
+        <w:ind w:left="3600" w:hanging="360"/>
+      </w:pPr>
+    </w:lvl>
+    <w:lvl w:ilvl="5" w:tplc="0409001B" w:tentative="1">
+      <w:start w:val="1"/>
+      <w:numFmt w:val="lowerRoman"/>
+      <w:lvlText w:val="%6."/>
+      <w:lvlJc w:val="right"/>
+      <w:pPr>
+        <w:ind w:left="4320" w:hanging="180"/>
+      </w:pPr>
+    </w:lvl>
+    <w:lvl w:ilvl="6" w:tplc="0409000F" w:tentative="1">
+      <w:start w:val="1"/>
+      <w:numFmt w:val="decimal"/>
+      <w:lvlText w:val="%7."/>
+      <w:lvlJc w:val="left"/>
+      <w:pPr>
+        <w:ind w:left="5040" w:hanging="360"/>
+      </w:pPr>
+    </w:lvl>
+    <w:lvl w:ilvl="7" w:tplc="04090019" w:tentative="1">
+      <w:start w:val="1"/>
+      <w:numFmt w:val="lowerLetter"/>
+      <w:lvlText w:val="%8."/>
+      <w:lvlJc w:val="left"/>
+      <w:pPr>
+        <w:ind w:left="5760" w:hanging="360"/>
+      </w:pPr>
+    </w:lvl>
+    <w:lvl w:ilvl="8" w:tplc="0409001B" w:tentative="1">
+      <w:start w:val="1"/>
+      <w:numFmt w:val="lowerRoman"/>
+      <w:lvlText w:val="%9."/>
+      <w:lvlJc w:val="right"/>
+      <w:pPr>
+        <w:ind w:left="6480" w:hanging="180"/>
+      </w:pPr>
+    </w:lvl>
+  </w:abstractNum>
+  <w:abstractNum w:abstractNumId="3" w15:restartNumberingAfterBreak="0">
     <w:nsid w:val="56263D70"/>
     <w:multiLevelType w:val="hybridMultilevel"/>
     <w:tmpl w:val="939A1290"/>
@@ -398,7 +698,7 @@
       </w:pPr>
     </w:lvl>
   </w:abstractNum>
-  <w:abstractNum w:abstractNumId="2" w15:restartNumberingAfterBreak="0">
+  <w:abstractNum w:abstractNumId="4" w15:restartNumberingAfterBreak="0">
     <w:nsid w:val="6FA67915"/>
     <w:multiLevelType w:val="hybridMultilevel"/>
     <w:tmpl w:val="E6560F74"/>
@@ -484,14 +784,109 @@
       </w:pPr>
     </w:lvl>
   </w:abstractNum>
+  <w:abstractNum w:abstractNumId="5" w15:restartNumberingAfterBreak="0">
+    <w:nsid w:val="7220772B"/>
+    <w:multiLevelType w:val="hybridMultilevel"/>
+    <w:tmpl w:val="1134664C"/>
+    <w:lvl w:ilvl="0" w:tplc="0409000F">
+      <w:start w:val="1"/>
+      <w:numFmt w:val="decimal"/>
+      <w:lvlText w:val="%1."/>
+      <w:lvlJc w:val="left"/>
+      <w:pPr>
+        <w:ind w:left="720" w:hanging="360"/>
+      </w:pPr>
+    </w:lvl>
+    <w:lvl w:ilvl="1" w:tplc="04090019" w:tentative="1">
+      <w:start w:val="1"/>
+      <w:numFmt w:val="lowerLetter"/>
+      <w:lvlText w:val="%2."/>
+      <w:lvlJc w:val="left"/>
+      <w:pPr>
+        <w:ind w:left="1440" w:hanging="360"/>
+      </w:pPr>
+    </w:lvl>
+    <w:lvl w:ilvl="2" w:tplc="0409001B" w:tentative="1">
+      <w:start w:val="1"/>
+      <w:numFmt w:val="lowerRoman"/>
+      <w:lvlText w:val="%3."/>
+      <w:lvlJc w:val="right"/>
+      <w:pPr>
+        <w:ind w:left="2160" w:hanging="180"/>
+      </w:pPr>
+    </w:lvl>
+    <w:lvl w:ilvl="3" w:tplc="0409000F" w:tentative="1">
+      <w:start w:val="1"/>
+      <w:numFmt w:val="decimal"/>
+      <w:lvlText w:val="%4."/>
+      <w:lvlJc w:val="left"/>
+      <w:pPr>
+        <w:ind w:left="2880" w:hanging="360"/>
+      </w:pPr>
+    </w:lvl>
+    <w:lvl w:ilvl="4" w:tplc="04090019" w:tentative="1">
+      <w:start w:val="1"/>
+      <w:numFmt w:val="lowerLetter"/>
+      <w:lvlText w:val="%5."/>
+      <w:lvlJc w:val="left"/>
+      <w:pPr>
+        <w:ind w:left="3600" w:hanging="360"/>
+      </w:pPr>
+    </w:lvl>
+    <w:lvl w:ilvl="5" w:tplc="0409001B" w:tentative="1">
+      <w:start w:val="1"/>
+      <w:numFmt w:val="lowerRoman"/>
+      <w:lvlText w:val="%6."/>
+      <w:lvlJc w:val="right"/>
+      <w:pPr>
+        <w:ind w:left="4320" w:hanging="180"/>
+      </w:pPr>
+    </w:lvl>
+    <w:lvl w:ilvl="6" w:tplc="0409000F" w:tentative="1">
+      <w:start w:val="1"/>
+      <w:numFmt w:val="decimal"/>
+      <w:lvlText w:val="%7."/>
+      <w:lvlJc w:val="left"/>
+      <w:pPr>
+        <w:ind w:left="5040" w:hanging="360"/>
+      </w:pPr>
+    </w:lvl>
+    <w:lvl w:ilvl="7" w:tplc="04090019" w:tentative="1">
+      <w:start w:val="1"/>
+      <w:numFmt w:val="lowerLetter"/>
+      <w:lvlText w:val="%8."/>
+      <w:lvlJc w:val="left"/>
+      <w:pPr>
+        <w:ind w:left="5760" w:hanging="360"/>
+      </w:pPr>
+    </w:lvl>
+    <w:lvl w:ilvl="8" w:tplc="0409001B" w:tentative="1">
+      <w:start w:val="1"/>
+      <w:numFmt w:val="lowerRoman"/>
+      <w:lvlText w:val="%9."/>
+      <w:lvlJc w:val="right"/>
+      <w:pPr>
+        <w:ind w:left="6480" w:hanging="180"/>
+      </w:pPr>
+    </w:lvl>
+  </w:abstractNum>
   <w:num w:numId="1">
-    <w:abstractNumId w:val="2"/>
+    <w:abstractNumId w:val="4"/>
   </w:num>
   <w:num w:numId="2">
-    <w:abstractNumId w:val="1"/>
+    <w:abstractNumId w:val="3"/>
   </w:num>
   <w:num w:numId="3">
     <w:abstractNumId w:val="0"/>
+  </w:num>
+  <w:num w:numId="4">
+    <w:abstractNumId w:val="2"/>
+  </w:num>
+  <w:num w:numId="5">
+    <w:abstractNumId w:val="5"/>
+  </w:num>
+  <w:num w:numId="6">
+    <w:abstractNumId w:val="1"/>
   </w:num>
 </w:numbering>
 </file>

</xml_diff>

<commit_message>
Game manager new logic more abstraction Create global game settings. Done setting up abstract controller system. Tested and improved speed
</commit_message>
<xml_diff>
--- a/Assets/Documentration/Plan of work.docx
+++ b/Assets/Documentration/Plan of work.docx
@@ -182,165 +182,230 @@
       <w:r>
         <w:t>Create Future architecture UML</w:t>
       </w:r>
+    </w:p>
+    <w:p>
+      <w:pPr>
+        <w:pStyle w:val="Heading1"/>
+      </w:pPr>
+      <w:r>
+        <w:t xml:space="preserve">Architecture Tasks </w:t>
+      </w:r>
+    </w:p>
+    <w:p>
+      <w:pPr>
+        <w:pStyle w:val="ListParagraph"/>
+        <w:numPr>
+          <w:ilvl w:val="0"/>
+          <w:numId w:val="6"/>
+        </w:numPr>
+      </w:pPr>
+      <w:r>
+        <w:t>Creational Patterns for current</w:t>
+      </w:r>
+    </w:p>
+    <w:p>
+      <w:pPr>
+        <w:pStyle w:val="ListParagraph"/>
+        <w:numPr>
+          <w:ilvl w:val="0"/>
+          <w:numId w:val="6"/>
+        </w:numPr>
+      </w:pPr>
+      <w:r>
+        <w:t xml:space="preserve">Behavior patterns for current project </w:t>
+      </w:r>
+    </w:p>
+    <w:p>
+      <w:pPr>
+        <w:pStyle w:val="ListParagraph"/>
+        <w:numPr>
+          <w:ilvl w:val="0"/>
+          <w:numId w:val="6"/>
+        </w:numPr>
+      </w:pPr>
+      <w:r>
+        <w:t>Structural patterns for current project</w:t>
+      </w:r>
+    </w:p>
+    <w:p>
+      <w:pPr>
+        <w:pStyle w:val="ListParagraph"/>
+        <w:numPr>
+          <w:ilvl w:val="0"/>
+          <w:numId w:val="6"/>
+        </w:numPr>
+      </w:pPr>
+      <w:r>
+        <w:t>Class diagrams for different parts of a project</w:t>
+      </w:r>
+    </w:p>
+    <w:p>
+      <w:pPr>
+        <w:pStyle w:val="ListParagraph"/>
+        <w:numPr>
+          <w:ilvl w:val="0"/>
+          <w:numId w:val="6"/>
+        </w:numPr>
+      </w:pPr>
+      <w:r>
+        <w:t xml:space="preserve">Implement new architecture </w:t>
+      </w:r>
+    </w:p>
+    <w:p>
+      <w:pPr>
+        <w:pStyle w:val="ListParagraph"/>
+        <w:numPr>
+          <w:ilvl w:val="0"/>
+          <w:numId w:val="6"/>
+        </w:numPr>
+      </w:pPr>
+      <w:r>
+        <w:t xml:space="preserve">Simple UML Diagram for future </w:t>
+      </w:r>
+    </w:p>
+    <w:p>
+      <w:pPr>
+        <w:pStyle w:val="Heading1"/>
+      </w:pPr>
+      <w:r>
+        <w:t>Done</w:t>
+      </w:r>
+    </w:p>
+    <w:p>
+      <w:pPr>
+        <w:pStyle w:val="ListParagraph"/>
+        <w:numPr>
+          <w:ilvl w:val="0"/>
+          <w:numId w:val="5"/>
+        </w:numPr>
+      </w:pPr>
+      <w:r>
+        <w:t xml:space="preserve">UML layer diagram project </w:t>
+      </w:r>
+    </w:p>
+    <w:p>
+      <w:pPr>
+        <w:pStyle w:val="ListParagraph"/>
+        <w:numPr>
+          <w:ilvl w:val="0"/>
+          <w:numId w:val="5"/>
+        </w:numPr>
+      </w:pPr>
+      <w:r>
+        <w:t>Implement Abstract factory for Platform tools</w:t>
+      </w:r>
+    </w:p>
+    <w:p>
+      <w:pPr>
+        <w:pStyle w:val="ListParagraph"/>
+        <w:numPr>
+          <w:ilvl w:val="0"/>
+          <w:numId w:val="5"/>
+        </w:numPr>
+      </w:pPr>
+      <w:r>
+        <w:t xml:space="preserve">Implement Singleton for Platform tools </w:t>
+      </w:r>
+    </w:p>
+    <w:p>
+      <w:pPr>
+        <w:pStyle w:val="ListParagraph"/>
+        <w:numPr>
+          <w:ilvl w:val="0"/>
+          <w:numId w:val="5"/>
+        </w:numPr>
+      </w:pPr>
+      <w:r>
+        <w:t xml:space="preserve">Improve input data behavior </w:t>
+      </w:r>
+    </w:p>
+    <w:p>
+      <w:pPr>
+        <w:pStyle w:val="ListParagraph"/>
+        <w:numPr>
+          <w:ilvl w:val="0"/>
+          <w:numId w:val="5"/>
+        </w:numPr>
+      </w:pPr>
+      <w:r>
+        <w:t xml:space="preserve">Indexing for input fingers </w:t>
+      </w:r>
+    </w:p>
+    <w:p>
+      <w:pPr>
+        <w:pStyle w:val="ListParagraph"/>
+        <w:numPr>
+          <w:ilvl w:val="0"/>
+          <w:numId w:val="5"/>
+        </w:numPr>
+      </w:pPr>
+      <w:r>
+        <w:t xml:space="preserve">Implement singleton for game manager </w:t>
+      </w:r>
+    </w:p>
+    <w:p>
+      <w:pPr>
+        <w:pStyle w:val="ListParagraph"/>
+        <w:numPr>
+          <w:ilvl w:val="0"/>
+          <w:numId w:val="5"/>
+        </w:numPr>
+      </w:pPr>
+      <w:r>
+        <w:t xml:space="preserve">Create the Global settings </w:t>
+      </w:r>
+    </w:p>
+    <w:p>
+      <w:pPr>
+        <w:pStyle w:val="ListParagraph"/>
+        <w:numPr>
+          <w:ilvl w:val="0"/>
+          <w:numId w:val="5"/>
+        </w:numPr>
+      </w:pPr>
+      <w:r>
+        <w:t xml:space="preserve">Create static Platform utilities </w:t>
+      </w:r>
+    </w:p>
+    <w:p>
+      <w:pPr>
+        <w:pStyle w:val="ListParagraph"/>
+        <w:numPr>
+          <w:ilvl w:val="0"/>
+          <w:numId w:val="5"/>
+        </w:numPr>
+      </w:pPr>
+      <w:r>
+        <w:t>Implement the abstract factory for cross platforming.</w:t>
+      </w:r>
+      <w:r>
+        <w:t xml:space="preserve"> </w:t>
+      </w:r>
+      <w:r>
+        <w:t xml:space="preserve"> </w:t>
+      </w:r>
+    </w:p>
+    <w:p>
+      <w:pPr>
+        <w:pStyle w:val="ListParagraph"/>
+        <w:numPr>
+          <w:ilvl w:val="0"/>
+          <w:numId w:val="5"/>
+        </w:numPr>
+      </w:pPr>
+      <w:r>
+        <w:t xml:space="preserve">Create controller </w:t>
+      </w:r>
+      <w:proofErr w:type="gramStart"/>
+      <w:r>
+        <w:t>In</w:t>
+      </w:r>
+      <w:proofErr w:type="gramEnd"/>
+      <w:r>
+        <w:t xml:space="preserve"> a view of abstract products.</w:t>
+      </w:r>
       <w:bookmarkStart w:id="0" w:name="_GoBack"/>
       <w:bookmarkEnd w:id="0"/>
-    </w:p>
-    <w:p>
-      <w:pPr>
-        <w:pStyle w:val="Heading1"/>
-      </w:pPr>
-      <w:r>
-        <w:t xml:space="preserve">Architecture Tasks </w:t>
-      </w:r>
-    </w:p>
-    <w:p>
-      <w:pPr>
-        <w:pStyle w:val="ListParagraph"/>
-        <w:numPr>
-          <w:ilvl w:val="0"/>
-          <w:numId w:val="6"/>
-        </w:numPr>
-      </w:pPr>
-      <w:r>
-        <w:t>Creational Patterns for current</w:t>
-      </w:r>
-    </w:p>
-    <w:p>
-      <w:pPr>
-        <w:pStyle w:val="ListParagraph"/>
-        <w:numPr>
-          <w:ilvl w:val="0"/>
-          <w:numId w:val="6"/>
-        </w:numPr>
-      </w:pPr>
-      <w:r>
-        <w:t xml:space="preserve">Behavior patterns for current project </w:t>
-      </w:r>
-    </w:p>
-    <w:p>
-      <w:pPr>
-        <w:pStyle w:val="ListParagraph"/>
-        <w:numPr>
-          <w:ilvl w:val="0"/>
-          <w:numId w:val="6"/>
-        </w:numPr>
-      </w:pPr>
-      <w:r>
-        <w:t>Structural patterns for current project</w:t>
-      </w:r>
-    </w:p>
-    <w:p>
-      <w:pPr>
-        <w:pStyle w:val="ListParagraph"/>
-        <w:numPr>
-          <w:ilvl w:val="0"/>
-          <w:numId w:val="6"/>
-        </w:numPr>
-      </w:pPr>
-      <w:r>
-        <w:t>Class diagrams for different parts of a project</w:t>
-      </w:r>
-    </w:p>
-    <w:p>
-      <w:pPr>
-        <w:pStyle w:val="ListParagraph"/>
-        <w:numPr>
-          <w:ilvl w:val="0"/>
-          <w:numId w:val="6"/>
-        </w:numPr>
-      </w:pPr>
-      <w:r>
-        <w:t xml:space="preserve">Implement new architecture </w:t>
-      </w:r>
-    </w:p>
-    <w:p>
-      <w:pPr>
-        <w:pStyle w:val="ListParagraph"/>
-        <w:numPr>
-          <w:ilvl w:val="0"/>
-          <w:numId w:val="6"/>
-        </w:numPr>
-      </w:pPr>
-      <w:r>
-        <w:t xml:space="preserve">Simple UML Diagram for future </w:t>
-      </w:r>
-    </w:p>
-    <w:p>
-      <w:pPr>
-        <w:pStyle w:val="Heading1"/>
-      </w:pPr>
-      <w:r>
-        <w:t>Done</w:t>
-      </w:r>
-    </w:p>
-    <w:p>
-      <w:pPr>
-        <w:pStyle w:val="ListParagraph"/>
-        <w:numPr>
-          <w:ilvl w:val="0"/>
-          <w:numId w:val="5"/>
-        </w:numPr>
-      </w:pPr>
-      <w:r>
-        <w:t xml:space="preserve">UML layer diagram project </w:t>
-      </w:r>
-    </w:p>
-    <w:p>
-      <w:pPr>
-        <w:pStyle w:val="ListParagraph"/>
-        <w:numPr>
-          <w:ilvl w:val="0"/>
-          <w:numId w:val="5"/>
-        </w:numPr>
-      </w:pPr>
-      <w:r>
-        <w:t>Implement Abstract factory for Platform tools</w:t>
-      </w:r>
-    </w:p>
-    <w:p>
-      <w:pPr>
-        <w:pStyle w:val="ListParagraph"/>
-        <w:numPr>
-          <w:ilvl w:val="0"/>
-          <w:numId w:val="5"/>
-        </w:numPr>
-      </w:pPr>
-      <w:r>
-        <w:t xml:space="preserve">Implement Singleton for Platform tools </w:t>
-      </w:r>
-    </w:p>
-    <w:p>
-      <w:pPr>
-        <w:pStyle w:val="ListParagraph"/>
-        <w:numPr>
-          <w:ilvl w:val="0"/>
-          <w:numId w:val="5"/>
-        </w:numPr>
-      </w:pPr>
-      <w:r>
-        <w:t xml:space="preserve">Improve input data behavior </w:t>
-      </w:r>
-    </w:p>
-    <w:p>
-      <w:pPr>
-        <w:pStyle w:val="ListParagraph"/>
-        <w:numPr>
-          <w:ilvl w:val="0"/>
-          <w:numId w:val="5"/>
-        </w:numPr>
-      </w:pPr>
-      <w:r>
-        <w:t xml:space="preserve">Indexing for input fingers </w:t>
-      </w:r>
-    </w:p>
-    <w:p>
-      <w:pPr>
-        <w:pStyle w:val="ListParagraph"/>
-        <w:numPr>
-          <w:ilvl w:val="0"/>
-          <w:numId w:val="5"/>
-        </w:numPr>
-      </w:pPr>
     </w:p>
     <w:sectPr>
       <w:pgSz w:w="12240" w:h="15840"/>

</xml_diff>